<commit_message>
Báo cáo bài tập lớn Nhóm 9
</commit_message>
<xml_diff>
--- a/final_bao_cao_Nhom_9.docx
+++ b/final_bao_cao_Nhom_9.docx
@@ -13428,7 +13428,19 @@
         <w:rPr>
           <w:lang w:val="en-US"/>
         </w:rPr>
-        <w:t xml:space="preserve">2.1.3 </w:t>
+        <w:t>2.1.</w:t>
+      </w:r>
+      <w:r>
+        <w:rPr>
+          <w:lang w:val="en-US"/>
+        </w:rPr>
+        <w:t>2</w:t>
+      </w:r>
+      <w:r>
+        <w:rPr>
+          <w:lang w:val="en-US"/>
+        </w:rPr>
+        <w:t xml:space="preserve"> </w:t>
       </w:r>
       <w:r>
         <w:t>Yêu</w:t>
@@ -19997,11 +20009,8 @@
     <w:p>
       <w:pPr>
         <w:pStyle w:val="oancuaDanhsach"/>
-        <w:numPr>
-          <w:ilvl w:val="0"/>
-          <w:numId w:val="6"/>
-        </w:numPr>
-        <w:spacing w:line="360" w:lineRule="auto"/>
+        <w:spacing w:line="360" w:lineRule="auto"/>
+        <w:ind w:left="1800" w:firstLine="0"/>
         <w:rPr>
           <w:sz w:val="28"/>
           <w:szCs w:val="28"/>
@@ -20265,11 +20274,8 @@
     <w:p>
       <w:pPr>
         <w:pStyle w:val="oancuaDanhsach"/>
-        <w:numPr>
-          <w:ilvl w:val="0"/>
-          <w:numId w:val="9"/>
-        </w:numPr>
-        <w:spacing w:line="360" w:lineRule="auto"/>
+        <w:spacing w:line="360" w:lineRule="auto"/>
+        <w:ind w:left="1800" w:firstLine="0"/>
         <w:rPr>
           <w:sz w:val="28"/>
           <w:szCs w:val="28"/>
@@ -20290,7 +20296,7 @@
         <w:pStyle w:val="oancuaDanhsach"/>
         <w:numPr>
           <w:ilvl w:val="0"/>
-          <w:numId w:val="46"/>
+          <w:numId w:val="45"/>
         </w:numPr>
         <w:spacing w:line="360" w:lineRule="auto"/>
         <w:rPr>
@@ -20574,11 +20580,8 @@
     <w:p>
       <w:pPr>
         <w:pStyle w:val="oancuaDanhsach"/>
-        <w:numPr>
-          <w:ilvl w:val="0"/>
-          <w:numId w:val="13"/>
-        </w:numPr>
-        <w:spacing w:line="360" w:lineRule="auto"/>
+        <w:spacing w:line="360" w:lineRule="auto"/>
+        <w:ind w:left="1800" w:firstLine="0"/>
         <w:rPr>
           <w:sz w:val="28"/>
           <w:szCs w:val="28"/>
@@ -20842,11 +20845,8 @@
     <w:p>
       <w:pPr>
         <w:pStyle w:val="oancuaDanhsach"/>
-        <w:numPr>
-          <w:ilvl w:val="0"/>
-          <w:numId w:val="17"/>
-        </w:numPr>
-        <w:spacing w:line="360" w:lineRule="auto"/>
+        <w:spacing w:line="360" w:lineRule="auto"/>
+        <w:ind w:left="1800" w:firstLine="0"/>
         <w:rPr>
           <w:sz w:val="28"/>
           <w:szCs w:val="28"/>
@@ -21126,11 +21126,8 @@
     <w:p>
       <w:pPr>
         <w:pStyle w:val="oancuaDanhsach"/>
-        <w:numPr>
-          <w:ilvl w:val="2"/>
-          <w:numId w:val="21"/>
-        </w:numPr>
-        <w:spacing w:line="360" w:lineRule="auto"/>
+        <w:spacing w:line="360" w:lineRule="auto"/>
+        <w:ind w:left="2160" w:firstLine="0"/>
         <w:rPr>
           <w:sz w:val="28"/>
           <w:szCs w:val="28"/>
@@ -21425,11 +21422,8 @@
     <w:p>
       <w:pPr>
         <w:pStyle w:val="oancuaDanhsach"/>
-        <w:numPr>
-          <w:ilvl w:val="0"/>
-          <w:numId w:val="25"/>
-        </w:numPr>
-        <w:spacing w:line="360" w:lineRule="auto"/>
+        <w:spacing w:line="360" w:lineRule="auto"/>
+        <w:ind w:left="1800" w:firstLine="0"/>
         <w:rPr>
           <w:sz w:val="28"/>
           <w:szCs w:val="28"/>
@@ -22482,23 +22476,21 @@
         </w:rPr>
         <w:t>Hệ thống kiểm tra thông tin chi tiết dữ liệu trong bảng “DonHang” và bảng “ChiTietDonHang” rồi hiển thị lên màn hình danh sách những đơn hàng của khách hàng. Người quản trị có thể sử dụng các thao tác như sửa xóa đơn hàng không phù hợp hoặc đã hủy của khách hàng.</w:t>
       </w:r>
-    </w:p>
-    <w:p>
-      <w:pPr>
-        <w:spacing w:line="360" w:lineRule="auto"/>
-        <w:rPr>
-          <w:sz w:val="28"/>
-          <w:szCs w:val="28"/>
-          <w:lang w:val="en-US"/>
-        </w:rPr>
-      </w:pPr>
-      <w:r>
-        <w:rPr>
-          <w:sz w:val="28"/>
-          <w:szCs w:val="28"/>
-          <w:lang w:val="en-US"/>
-        </w:rPr>
-        <w:t xml:space="preserve"> Hệ thống kiểm tra tính hợp lệ và lưu các thay đổi vào trong cơ sở dữ liệu.</w:t>
+      <w:r>
+        <w:rPr>
+          <w:sz w:val="28"/>
+          <w:szCs w:val="28"/>
+          <w:lang w:val="en-US"/>
+        </w:rPr>
+        <w:t xml:space="preserve"> </w:t>
+      </w:r>
+      <w:r>
+        <w:rPr>
+          <w:sz w:val="28"/>
+          <w:szCs w:val="28"/>
+          <w:lang w:val="en-US"/>
+        </w:rPr>
+        <w:t>Hệ thống kiểm tra tính hợp lệ và lưu các thay đổi vào trong cơ sở dữ liệu.</w:t>
       </w:r>
     </w:p>
     <w:p>
@@ -23136,7 +23128,22 @@
           <w:sz w:val="28"/>
           <w:szCs w:val="28"/>
         </w:rPr>
-        <w:t>Bên cạnh đó,khi khách hàng muốn biết được một số tin tức mới thông qua</w:t>
+        <w:t>Bên cạnh đó,</w:t>
+      </w:r>
+      <w:r>
+        <w:rPr>
+          <w:sz w:val="28"/>
+          <w:szCs w:val="28"/>
+          <w:lang w:val="en-US"/>
+        </w:rPr>
+        <w:t xml:space="preserve"> </w:t>
+      </w:r>
+      <w:r>
+        <w:rPr>
+          <w:sz w:val="28"/>
+          <w:szCs w:val="28"/>
+        </w:rPr>
+        <w:t>khi khách hàng muốn biết được một số tin tức mới thông qua</w:t>
       </w:r>
       <w:r>
         <w:rPr>
@@ -29557,25 +29564,7 @@
           <w:lang w:val="en-US"/>
         </w:rPr>
         <w:tab/>
-        <w:t xml:space="preserve">Xây dựng thành công website bán điện </w:t>
-      </w:r>
-      <w:proofErr w:type="gramStart"/>
-      <w:r>
-        <w:rPr>
-          <w:sz w:val="28"/>
-          <w:szCs w:val="28"/>
-          <w:lang w:val="en-US"/>
-        </w:rPr>
-        <w:t>thoại  đáp</w:t>
-      </w:r>
-      <w:proofErr w:type="gramEnd"/>
-      <w:r>
-        <w:rPr>
-          <w:sz w:val="28"/>
-          <w:szCs w:val="28"/>
-          <w:lang w:val="en-US"/>
-        </w:rPr>
-        <w:t xml:space="preserve"> ứng được những yêu</w:t>
+        <w:t>Xây dựng thành công website bán điện thoại  đáp ứng được những yêu</w:t>
       </w:r>
     </w:p>
     <w:p>
@@ -32611,7 +32600,7 @@
   <w:abstractNum w:abstractNumId="27" w15:restartNumberingAfterBreak="0">
     <w:nsid w:val="492D1A93"/>
     <w:multiLevelType w:val="hybridMultilevel"/>
-    <w:tmpl w:val="4ABA3C44"/>
+    <w:tmpl w:val="9A2069FC"/>
     <w:lvl w:ilvl="0" w:tplc="04090019">
       <w:start w:val="1"/>
       <w:numFmt w:val="lowerLetter"/>

</xml_diff>